<commit_message>
MAj mise en forme doc
</commit_message>
<xml_diff>
--- a/DOCUMENTATIONS/Applicatifs Troglo.docx
+++ b/DOCUMENTATIONS/Applicatifs Troglo.docx
@@ -9,14 +9,14 @@
           <w:rFonts w:ascii="Montserrat" w:eastAsia="Montserrat" w:hAnsi="Montserrat" w:cs="Montserrat"/>
         </w:rPr>
       </w:pPr>
-      <w:bookmarkStart w:id="0" w:name="_xa9n91lwx1jr" w:colFirst="0" w:colLast="0"/>
+      <w:bookmarkStart w:id="0" w:name="_Toc117006044"/>
+      <w:r>
+        <w:rPr>
+          <w:rFonts w:ascii="Montserrat" w:eastAsia="Montserrat" w:hAnsi="Montserrat" w:cs="Montserrat"/>
+        </w:rPr>
+        <w:t>Proposition de configuration</w:t>
+      </w:r>
       <w:bookmarkEnd w:id="0"/>
-      <w:r>
-        <w:rPr>
-          <w:rFonts w:ascii="Montserrat" w:eastAsia="Montserrat" w:hAnsi="Montserrat" w:cs="Montserrat"/>
-        </w:rPr>
-        <w:t>Proposition de configuration</w:t>
-      </w:r>
     </w:p>
     <w:p>
       <w:pPr>
@@ -27,337 +27,899 @@
     </w:p>
     <w:sdt>
       <w:sdtPr>
-        <w:id w:val="-553079556"/>
+        <w:id w:val="-2095767439"/>
         <w:docPartObj>
           <w:docPartGallery w:val="Table of Contents"/>
           <w:docPartUnique/>
         </w:docPartObj>
       </w:sdtPr>
-      <w:sdtEndPr/>
+      <w:sdtEndPr>
+        <w:rPr>
+          <w:rFonts w:ascii="Arial" w:eastAsia="Arial" w:hAnsi="Arial" w:cs="Arial"/>
+          <w:b/>
+          <w:bCs/>
+          <w:color w:val="auto"/>
+          <w:sz w:val="22"/>
+          <w:szCs w:val="22"/>
+          <w:lang w:val="fr"/>
+        </w:rPr>
+      </w:sdtEndPr>
       <w:sdtContent>
         <w:p>
           <w:pPr>
-            <w:spacing w:before="80" w:line="240" w:lineRule="auto"/>
+            <w:pStyle w:val="En-ttedetabledesmatires"/>
+          </w:pPr>
+          <w:r>
+            <w:t>Table des matières</w:t>
+          </w:r>
+        </w:p>
+        <w:p>
+          <w:pPr>
+            <w:pStyle w:val="TM1"/>
+            <w:tabs>
+              <w:tab w:val="right" w:leader="dot" w:pos="9019"/>
+            </w:tabs>
             <w:rPr>
-              <w:rFonts w:ascii="Montserrat" w:eastAsia="Montserrat" w:hAnsi="Montserrat" w:cs="Montserrat"/>
-              <w:color w:val="999999"/>
-              <w:u w:val="single"/>
+              <w:rFonts w:asciiTheme="minorHAnsi" w:eastAsiaTheme="minorEastAsia" w:hAnsiTheme="minorHAnsi" w:cstheme="minorBidi"/>
+              <w:noProof/>
+              <w:lang w:val="fr-FR"/>
             </w:rPr>
           </w:pPr>
           <w:r>
             <w:fldChar w:fldCharType="begin"/>
           </w:r>
           <w:r>
-            <w:instrText xml:space="preserve"> TOC \h \u \z \n </w:instrText>
+            <w:instrText xml:space="preserve"> TOC \o "1-3" \h \z \u </w:instrText>
           </w:r>
           <w:r>
             <w:fldChar w:fldCharType="separate"/>
           </w:r>
-          <w:hyperlink w:anchor="_xa9n91lwx1jr">
-            <w:r>
-              <w:rPr>
+          <w:hyperlink w:anchor="_Toc117006044" w:history="1">
+            <w:r>
+              <w:rPr>
+                <w:rStyle w:val="Lienhypertexte"/>
                 <w:rFonts w:ascii="Montserrat" w:eastAsia="Montserrat" w:hAnsi="Montserrat" w:cs="Montserrat"/>
-                <w:color w:val="999999"/>
-                <w:u w:val="single"/>
+                <w:noProof/>
               </w:rPr>
               <w:t>Proposition de configuration</w:t>
+            </w:r>
+            <w:r>
+              <w:rPr>
+                <w:noProof/>
+                <w:webHidden/>
+              </w:rPr>
+              <w:tab/>
+            </w:r>
+            <w:r>
+              <w:rPr>
+                <w:noProof/>
+                <w:webHidden/>
+              </w:rPr>
+              <w:fldChar w:fldCharType="begin"/>
+            </w:r>
+            <w:r>
+              <w:rPr>
+                <w:noProof/>
+                <w:webHidden/>
+              </w:rPr>
+              <w:instrText xml:space="preserve"> PAGEREF _Toc117006044 \h </w:instrText>
+            </w:r>
+            <w:r>
+              <w:rPr>
+                <w:noProof/>
+                <w:webHidden/>
+              </w:rPr>
+            </w:r>
+            <w:r>
+              <w:rPr>
+                <w:noProof/>
+                <w:webHidden/>
+              </w:rPr>
+              <w:fldChar w:fldCharType="separate"/>
+            </w:r>
+            <w:r>
+              <w:rPr>
+                <w:noProof/>
+                <w:webHidden/>
+              </w:rPr>
+              <w:t>1</w:t>
+            </w:r>
+            <w:r>
+              <w:rPr>
+                <w:noProof/>
+                <w:webHidden/>
+              </w:rPr>
+              <w:fldChar w:fldCharType="end"/>
             </w:r>
           </w:hyperlink>
         </w:p>
         <w:p>
           <w:pPr>
-            <w:spacing w:before="60" w:line="240" w:lineRule="auto"/>
-            <w:ind w:left="360"/>
+            <w:pStyle w:val="TM2"/>
+            <w:tabs>
+              <w:tab w:val="right" w:leader="dot" w:pos="9019"/>
+            </w:tabs>
             <w:rPr>
-              <w:rFonts w:ascii="Montserrat" w:eastAsia="Montserrat" w:hAnsi="Montserrat" w:cs="Montserrat"/>
-              <w:color w:val="999999"/>
-              <w:u w:val="single"/>
+              <w:rFonts w:asciiTheme="minorHAnsi" w:eastAsiaTheme="minorEastAsia" w:hAnsiTheme="minorHAnsi" w:cstheme="minorBidi"/>
+              <w:noProof/>
+              <w:lang w:val="fr-FR"/>
             </w:rPr>
           </w:pPr>
-          <w:hyperlink w:anchor="_w2e9zjvv61yt">
-            <w:r>
-              <w:rPr>
+          <w:hyperlink w:anchor="_Toc117006045" w:history="1">
+            <w:r>
+              <w:rPr>
+                <w:rStyle w:val="Lienhypertexte"/>
                 <w:rFonts w:ascii="Montserrat" w:eastAsia="Montserrat" w:hAnsi="Montserrat" w:cs="Montserrat"/>
-                <w:color w:val="999999"/>
-                <w:u w:val="single"/>
+                <w:noProof/>
               </w:rPr>
               <w:t>Hypothèse de travail</w:t>
+            </w:r>
+            <w:r>
+              <w:rPr>
+                <w:noProof/>
+                <w:webHidden/>
+              </w:rPr>
+              <w:tab/>
+            </w:r>
+            <w:r>
+              <w:rPr>
+                <w:noProof/>
+                <w:webHidden/>
+              </w:rPr>
+              <w:fldChar w:fldCharType="begin"/>
+            </w:r>
+            <w:r>
+              <w:rPr>
+                <w:noProof/>
+                <w:webHidden/>
+              </w:rPr>
+              <w:instrText xml:space="preserve"> PAGEREF _Toc117006045 \h </w:instrText>
+            </w:r>
+            <w:r>
+              <w:rPr>
+                <w:noProof/>
+                <w:webHidden/>
+              </w:rPr>
+            </w:r>
+            <w:r>
+              <w:rPr>
+                <w:noProof/>
+                <w:webHidden/>
+              </w:rPr>
+              <w:fldChar w:fldCharType="separate"/>
+            </w:r>
+            <w:r>
+              <w:rPr>
+                <w:noProof/>
+                <w:webHidden/>
+              </w:rPr>
+              <w:t>1</w:t>
+            </w:r>
+            <w:r>
+              <w:rPr>
+                <w:noProof/>
+                <w:webHidden/>
+              </w:rPr>
+              <w:fldChar w:fldCharType="end"/>
             </w:r>
           </w:hyperlink>
         </w:p>
         <w:p>
           <w:pPr>
-            <w:spacing w:before="60" w:line="240" w:lineRule="auto"/>
-            <w:ind w:left="360"/>
+            <w:pStyle w:val="TM2"/>
+            <w:tabs>
+              <w:tab w:val="right" w:leader="dot" w:pos="9019"/>
+            </w:tabs>
             <w:rPr>
-              <w:rFonts w:ascii="Montserrat" w:eastAsia="Montserrat" w:hAnsi="Montserrat" w:cs="Montserrat"/>
-              <w:color w:val="999999"/>
-              <w:u w:val="single"/>
+              <w:rFonts w:asciiTheme="minorHAnsi" w:eastAsiaTheme="minorEastAsia" w:hAnsiTheme="minorHAnsi" w:cstheme="minorBidi"/>
+              <w:noProof/>
+              <w:lang w:val="fr-FR"/>
             </w:rPr>
           </w:pPr>
-          <w:hyperlink w:anchor="_yyhgcwoyvw9j">
-            <w:r>
-              <w:rPr>
+          <w:hyperlink w:anchor="_Toc117006046" w:history="1">
+            <w:r>
+              <w:rPr>
+                <w:rStyle w:val="Lienhypertexte"/>
                 <w:rFonts w:ascii="Montserrat" w:eastAsia="Montserrat" w:hAnsi="Montserrat" w:cs="Montserrat"/>
-                <w:color w:val="999999"/>
-                <w:u w:val="single"/>
+                <w:noProof/>
               </w:rPr>
               <w:t>Production et préproduction</w:t>
+            </w:r>
+            <w:r>
+              <w:rPr>
+                <w:noProof/>
+                <w:webHidden/>
+              </w:rPr>
+              <w:tab/>
+            </w:r>
+            <w:r>
+              <w:rPr>
+                <w:noProof/>
+                <w:webHidden/>
+              </w:rPr>
+              <w:fldChar w:fldCharType="begin"/>
+            </w:r>
+            <w:r>
+              <w:rPr>
+                <w:noProof/>
+                <w:webHidden/>
+              </w:rPr>
+              <w:instrText xml:space="preserve"> PAGEREF _Toc117006046 \h </w:instrText>
+            </w:r>
+            <w:r>
+              <w:rPr>
+                <w:noProof/>
+                <w:webHidden/>
+              </w:rPr>
+            </w:r>
+            <w:r>
+              <w:rPr>
+                <w:noProof/>
+                <w:webHidden/>
+              </w:rPr>
+              <w:fldChar w:fldCharType="separate"/>
+            </w:r>
+            <w:r>
+              <w:rPr>
+                <w:noProof/>
+                <w:webHidden/>
+              </w:rPr>
+              <w:t>1</w:t>
+            </w:r>
+            <w:r>
+              <w:rPr>
+                <w:noProof/>
+                <w:webHidden/>
+              </w:rPr>
+              <w:fldChar w:fldCharType="end"/>
             </w:r>
           </w:hyperlink>
         </w:p>
         <w:p>
           <w:pPr>
-            <w:spacing w:before="60" w:line="240" w:lineRule="auto"/>
-            <w:ind w:left="720"/>
+            <w:pStyle w:val="TM3"/>
+            <w:tabs>
+              <w:tab w:val="right" w:leader="dot" w:pos="9019"/>
+            </w:tabs>
             <w:rPr>
-              <w:rFonts w:ascii="Montserrat" w:eastAsia="Montserrat" w:hAnsi="Montserrat" w:cs="Montserrat"/>
-              <w:color w:val="999999"/>
-              <w:u w:val="single"/>
+              <w:rFonts w:asciiTheme="minorHAnsi" w:eastAsiaTheme="minorEastAsia" w:hAnsiTheme="minorHAnsi" w:cstheme="minorBidi"/>
+              <w:noProof/>
+              <w:lang w:val="fr-FR"/>
             </w:rPr>
           </w:pPr>
-          <w:hyperlink w:anchor="_mlinel7cwpa8">
-            <w:r>
-              <w:rPr>
+          <w:hyperlink w:anchor="_Toc117006047" w:history="1">
+            <w:r>
+              <w:rPr>
+                <w:rStyle w:val="Lienhypertexte"/>
                 <w:rFonts w:ascii="Montserrat" w:eastAsia="Montserrat" w:hAnsi="Montserrat" w:cs="Montserrat"/>
-                <w:color w:val="999999"/>
-                <w:u w:val="single"/>
+                <w:noProof/>
               </w:rPr>
               <w:t>Hardware</w:t>
+            </w:r>
+            <w:r>
+              <w:rPr>
+                <w:noProof/>
+                <w:webHidden/>
+              </w:rPr>
+              <w:tab/>
+            </w:r>
+            <w:r>
+              <w:rPr>
+                <w:noProof/>
+                <w:webHidden/>
+              </w:rPr>
+              <w:fldChar w:fldCharType="begin"/>
+            </w:r>
+            <w:r>
+              <w:rPr>
+                <w:noProof/>
+                <w:webHidden/>
+              </w:rPr>
+              <w:instrText xml:space="preserve"> PAGEREF _Toc117006047 \h </w:instrText>
+            </w:r>
+            <w:r>
+              <w:rPr>
+                <w:noProof/>
+                <w:webHidden/>
+              </w:rPr>
+            </w:r>
+            <w:r>
+              <w:rPr>
+                <w:noProof/>
+                <w:webHidden/>
+              </w:rPr>
+              <w:fldChar w:fldCharType="separate"/>
+            </w:r>
+            <w:r>
+              <w:rPr>
+                <w:noProof/>
+                <w:webHidden/>
+              </w:rPr>
+              <w:t>3</w:t>
+            </w:r>
+            <w:r>
+              <w:rPr>
+                <w:noProof/>
+                <w:webHidden/>
+              </w:rPr>
+              <w:fldChar w:fldCharType="end"/>
             </w:r>
           </w:hyperlink>
         </w:p>
         <w:p>
           <w:pPr>
-            <w:spacing w:before="60" w:line="240" w:lineRule="auto"/>
-            <w:ind w:left="720"/>
+            <w:pStyle w:val="TM3"/>
+            <w:tabs>
+              <w:tab w:val="right" w:leader="dot" w:pos="9019"/>
+            </w:tabs>
             <w:rPr>
-              <w:rFonts w:ascii="Montserrat" w:eastAsia="Montserrat" w:hAnsi="Montserrat" w:cs="Montserrat"/>
-              <w:color w:val="999999"/>
-              <w:u w:val="single"/>
+              <w:rFonts w:asciiTheme="minorHAnsi" w:eastAsiaTheme="minorEastAsia" w:hAnsiTheme="minorHAnsi" w:cstheme="minorBidi"/>
+              <w:noProof/>
+              <w:lang w:val="fr-FR"/>
             </w:rPr>
           </w:pPr>
-          <w:hyperlink w:anchor="_7ls2f8wjx5fp">
-            <w:r>
-              <w:rPr>
+          <w:hyperlink w:anchor="_Toc117006048" w:history="1">
+            <w:r>
+              <w:rPr>
+                <w:rStyle w:val="Lienhypertexte"/>
                 <w:rFonts w:ascii="Montserrat" w:eastAsia="Montserrat" w:hAnsi="Montserrat" w:cs="Montserrat"/>
-                <w:color w:val="999999"/>
-                <w:u w:val="single"/>
+                <w:noProof/>
               </w:rPr>
               <w:t>Softwares</w:t>
+            </w:r>
+            <w:r>
+              <w:rPr>
+                <w:noProof/>
+                <w:webHidden/>
+              </w:rPr>
+              <w:tab/>
+            </w:r>
+            <w:r>
+              <w:rPr>
+                <w:noProof/>
+                <w:webHidden/>
+              </w:rPr>
+              <w:fldChar w:fldCharType="begin"/>
+            </w:r>
+            <w:r>
+              <w:rPr>
+                <w:noProof/>
+                <w:webHidden/>
+              </w:rPr>
+              <w:instrText xml:space="preserve"> PAGEREF _Toc117006048 \h </w:instrText>
+            </w:r>
+            <w:r>
+              <w:rPr>
+                <w:noProof/>
+                <w:webHidden/>
+              </w:rPr>
+            </w:r>
+            <w:r>
+              <w:rPr>
+                <w:noProof/>
+                <w:webHidden/>
+              </w:rPr>
+              <w:fldChar w:fldCharType="separate"/>
+            </w:r>
+            <w:r>
+              <w:rPr>
+                <w:noProof/>
+                <w:webHidden/>
+              </w:rPr>
+              <w:t>3</w:t>
+            </w:r>
+            <w:r>
+              <w:rPr>
+                <w:noProof/>
+                <w:webHidden/>
+              </w:rPr>
+              <w:fldChar w:fldCharType="end"/>
             </w:r>
           </w:hyperlink>
         </w:p>
         <w:p>
           <w:pPr>
-            <w:spacing w:before="60" w:line="240" w:lineRule="auto"/>
-            <w:ind w:left="1080"/>
+            <w:pStyle w:val="TM2"/>
+            <w:tabs>
+              <w:tab w:val="right" w:leader="dot" w:pos="9019"/>
+            </w:tabs>
             <w:rPr>
-              <w:rFonts w:ascii="Montserrat" w:eastAsia="Montserrat" w:hAnsi="Montserrat" w:cs="Montserrat"/>
-              <w:color w:val="999999"/>
-              <w:u w:val="single"/>
+              <w:rFonts w:asciiTheme="minorHAnsi" w:eastAsiaTheme="minorEastAsia" w:hAnsiTheme="minorHAnsi" w:cstheme="minorBidi"/>
+              <w:noProof/>
+              <w:lang w:val="fr-FR"/>
             </w:rPr>
           </w:pPr>
-          <w:hyperlink w:anchor="_ng5w01mesqzy">
-            <w:r>
-              <w:rPr>
+          <w:hyperlink w:anchor="_Toc117006049" w:history="1">
+            <w:r>
+              <w:rPr>
+                <w:rStyle w:val="Lienhypertexte"/>
                 <w:rFonts w:ascii="Montserrat" w:eastAsia="Montserrat" w:hAnsi="Montserrat" w:cs="Montserrat"/>
-                <w:color w:val="999999"/>
-                <w:u w:val="single"/>
-              </w:rPr>
-              <w:t>YunoHost</w:t>
+                <w:noProof/>
+              </w:rPr>
+              <w:t>Sauvegardes &amp; Monitoring</w:t>
+            </w:r>
+            <w:r>
+              <w:rPr>
+                <w:noProof/>
+                <w:webHidden/>
+              </w:rPr>
+              <w:tab/>
+            </w:r>
+            <w:r>
+              <w:rPr>
+                <w:noProof/>
+                <w:webHidden/>
+              </w:rPr>
+              <w:fldChar w:fldCharType="begin"/>
+            </w:r>
+            <w:r>
+              <w:rPr>
+                <w:noProof/>
+                <w:webHidden/>
+              </w:rPr>
+              <w:instrText xml:space="preserve"> PAGEREF _Toc117006049 \h </w:instrText>
+            </w:r>
+            <w:r>
+              <w:rPr>
+                <w:noProof/>
+                <w:webHidden/>
+              </w:rPr>
+            </w:r>
+            <w:r>
+              <w:rPr>
+                <w:noProof/>
+                <w:webHidden/>
+              </w:rPr>
+              <w:fldChar w:fldCharType="separate"/>
+            </w:r>
+            <w:r>
+              <w:rPr>
+                <w:noProof/>
+                <w:webHidden/>
+              </w:rPr>
+              <w:t>5</w:t>
+            </w:r>
+            <w:r>
+              <w:rPr>
+                <w:noProof/>
+                <w:webHidden/>
+              </w:rPr>
+              <w:fldChar w:fldCharType="end"/>
             </w:r>
           </w:hyperlink>
         </w:p>
         <w:p>
           <w:pPr>
-            <w:spacing w:before="60" w:line="240" w:lineRule="auto"/>
-            <w:ind w:left="1080"/>
+            <w:pStyle w:val="TM3"/>
+            <w:tabs>
+              <w:tab w:val="right" w:leader="dot" w:pos="9019"/>
+            </w:tabs>
             <w:rPr>
-              <w:rFonts w:ascii="Montserrat" w:eastAsia="Montserrat" w:hAnsi="Montserrat" w:cs="Montserrat"/>
-              <w:color w:val="999999"/>
-              <w:u w:val="single"/>
+              <w:rFonts w:asciiTheme="minorHAnsi" w:eastAsiaTheme="minorEastAsia" w:hAnsiTheme="minorHAnsi" w:cstheme="minorBidi"/>
+              <w:noProof/>
+              <w:lang w:val="fr-FR"/>
             </w:rPr>
           </w:pPr>
-          <w:hyperlink w:anchor="_66q4966quam1">
-            <w:r>
-              <w:rPr>
+          <w:hyperlink w:anchor="_Toc117006050" w:history="1">
+            <w:r>
+              <w:rPr>
+                <w:rStyle w:val="Lienhypertexte"/>
                 <w:rFonts w:ascii="Montserrat" w:eastAsia="Montserrat" w:hAnsi="Montserrat" w:cs="Montserrat"/>
-                <w:color w:val="999999"/>
-                <w:u w:val="single"/>
-              </w:rPr>
-              <w:t>Nextcloud</w:t>
+                <w:noProof/>
+              </w:rPr>
+              <w:t>Hardware</w:t>
+            </w:r>
+            <w:r>
+              <w:rPr>
+                <w:noProof/>
+                <w:webHidden/>
+              </w:rPr>
+              <w:tab/>
+            </w:r>
+            <w:r>
+              <w:rPr>
+                <w:noProof/>
+                <w:webHidden/>
+              </w:rPr>
+              <w:fldChar w:fldCharType="begin"/>
+            </w:r>
+            <w:r>
+              <w:rPr>
+                <w:noProof/>
+                <w:webHidden/>
+              </w:rPr>
+              <w:instrText xml:space="preserve"> PAGEREF _Toc117006050 \h </w:instrText>
+            </w:r>
+            <w:r>
+              <w:rPr>
+                <w:noProof/>
+                <w:webHidden/>
+              </w:rPr>
+            </w:r>
+            <w:r>
+              <w:rPr>
+                <w:noProof/>
+                <w:webHidden/>
+              </w:rPr>
+              <w:fldChar w:fldCharType="separate"/>
+            </w:r>
+            <w:r>
+              <w:rPr>
+                <w:noProof/>
+                <w:webHidden/>
+              </w:rPr>
+              <w:t>5</w:t>
+            </w:r>
+            <w:r>
+              <w:rPr>
+                <w:noProof/>
+                <w:webHidden/>
+              </w:rPr>
+              <w:fldChar w:fldCharType="end"/>
             </w:r>
           </w:hyperlink>
         </w:p>
         <w:p>
           <w:pPr>
-            <w:spacing w:before="60" w:line="240" w:lineRule="auto"/>
-            <w:ind w:left="1080"/>
+            <w:pStyle w:val="TM3"/>
+            <w:tabs>
+              <w:tab w:val="right" w:leader="dot" w:pos="9019"/>
+            </w:tabs>
             <w:rPr>
-              <w:rFonts w:ascii="Montserrat" w:eastAsia="Montserrat" w:hAnsi="Montserrat" w:cs="Montserrat"/>
-              <w:color w:val="999999"/>
-              <w:u w:val="single"/>
+              <w:rFonts w:asciiTheme="minorHAnsi" w:eastAsiaTheme="minorEastAsia" w:hAnsiTheme="minorHAnsi" w:cstheme="minorBidi"/>
+              <w:noProof/>
+              <w:lang w:val="fr-FR"/>
             </w:rPr>
           </w:pPr>
-          <w:hyperlink w:anchor="_ohs4uq9j915a">
-            <w:r>
-              <w:rPr>
+          <w:hyperlink w:anchor="_Toc117006051" w:history="1">
+            <w:r>
+              <w:rPr>
+                <w:rStyle w:val="Lienhypertexte"/>
                 <w:rFonts w:ascii="Montserrat" w:eastAsia="Montserrat" w:hAnsi="Montserrat" w:cs="Montserrat"/>
-                <w:color w:val="999999"/>
-                <w:u w:val="single"/>
-              </w:rPr>
-              <w:t>Discourse</w:t>
+                <w:noProof/>
+              </w:rPr>
+              <w:t>Softwares</w:t>
+            </w:r>
+            <w:r>
+              <w:rPr>
+                <w:noProof/>
+                <w:webHidden/>
+              </w:rPr>
+              <w:tab/>
+            </w:r>
+            <w:r>
+              <w:rPr>
+                <w:noProof/>
+                <w:webHidden/>
+              </w:rPr>
+              <w:fldChar w:fldCharType="begin"/>
+            </w:r>
+            <w:r>
+              <w:rPr>
+                <w:noProof/>
+                <w:webHidden/>
+              </w:rPr>
+              <w:instrText xml:space="preserve"> PAGEREF _Toc117006051 \h </w:instrText>
+            </w:r>
+            <w:r>
+              <w:rPr>
+                <w:noProof/>
+                <w:webHidden/>
+              </w:rPr>
+            </w:r>
+            <w:r>
+              <w:rPr>
+                <w:noProof/>
+                <w:webHidden/>
+              </w:rPr>
+              <w:fldChar w:fldCharType="separate"/>
+            </w:r>
+            <w:r>
+              <w:rPr>
+                <w:noProof/>
+                <w:webHidden/>
+              </w:rPr>
+              <w:t>5</w:t>
+            </w:r>
+            <w:r>
+              <w:rPr>
+                <w:noProof/>
+                <w:webHidden/>
+              </w:rPr>
+              <w:fldChar w:fldCharType="end"/>
             </w:r>
           </w:hyperlink>
         </w:p>
         <w:p>
           <w:pPr>
-            <w:spacing w:before="60" w:line="240" w:lineRule="auto"/>
-            <w:ind w:left="1080"/>
+            <w:pStyle w:val="TM2"/>
+            <w:tabs>
+              <w:tab w:val="right" w:leader="dot" w:pos="9019"/>
+            </w:tabs>
             <w:rPr>
-              <w:rFonts w:ascii="Montserrat" w:eastAsia="Montserrat" w:hAnsi="Montserrat" w:cs="Montserrat"/>
-              <w:color w:val="999999"/>
-              <w:u w:val="single"/>
+              <w:rFonts w:asciiTheme="minorHAnsi" w:eastAsiaTheme="minorEastAsia" w:hAnsiTheme="minorHAnsi" w:cstheme="minorBidi"/>
+              <w:noProof/>
+              <w:lang w:val="fr-FR"/>
             </w:rPr>
           </w:pPr>
-          <w:hyperlink w:anchor="_p9lbn2tqte0p">
-            <w:r>
-              <w:rPr>
+          <w:hyperlink w:anchor="_Toc117006052" w:history="1">
+            <w:r>
+              <w:rPr>
+                <w:rStyle w:val="Lienhypertexte"/>
                 <w:rFonts w:ascii="Montserrat" w:eastAsia="Montserrat" w:hAnsi="Montserrat" w:cs="Montserrat"/>
-                <w:color w:val="999999"/>
-                <w:u w:val="single"/>
-              </w:rPr>
-              <w:t>MediaWiki</w:t>
+                <w:noProof/>
+              </w:rPr>
+              <w:t>Tarifs</w:t>
+            </w:r>
+            <w:r>
+              <w:rPr>
+                <w:noProof/>
+                <w:webHidden/>
+              </w:rPr>
+              <w:tab/>
+            </w:r>
+            <w:r>
+              <w:rPr>
+                <w:noProof/>
+                <w:webHidden/>
+              </w:rPr>
+              <w:fldChar w:fldCharType="begin"/>
+            </w:r>
+            <w:r>
+              <w:rPr>
+                <w:noProof/>
+                <w:webHidden/>
+              </w:rPr>
+              <w:instrText xml:space="preserve"> PAGEREF _Toc117006052 \h </w:instrText>
+            </w:r>
+            <w:r>
+              <w:rPr>
+                <w:noProof/>
+                <w:webHidden/>
+              </w:rPr>
+            </w:r>
+            <w:r>
+              <w:rPr>
+                <w:noProof/>
+                <w:webHidden/>
+              </w:rPr>
+              <w:fldChar w:fldCharType="separate"/>
+            </w:r>
+            <w:r>
+              <w:rPr>
+                <w:noProof/>
+                <w:webHidden/>
+              </w:rPr>
+              <w:t>6</w:t>
+            </w:r>
+            <w:r>
+              <w:rPr>
+                <w:noProof/>
+                <w:webHidden/>
+              </w:rPr>
+              <w:fldChar w:fldCharType="end"/>
             </w:r>
           </w:hyperlink>
         </w:p>
         <w:p>
           <w:pPr>
-            <w:spacing w:before="60" w:line="240" w:lineRule="auto"/>
-            <w:ind w:left="360"/>
+            <w:pStyle w:val="TM1"/>
+            <w:tabs>
+              <w:tab w:val="right" w:leader="dot" w:pos="9019"/>
+            </w:tabs>
             <w:rPr>
-              <w:rFonts w:ascii="Montserrat" w:eastAsia="Montserrat" w:hAnsi="Montserrat" w:cs="Montserrat"/>
-              <w:color w:val="999999"/>
-              <w:u w:val="single"/>
+              <w:rFonts w:asciiTheme="minorHAnsi" w:eastAsiaTheme="minorEastAsia" w:hAnsiTheme="minorHAnsi" w:cstheme="minorBidi"/>
+              <w:noProof/>
+              <w:lang w:val="fr-FR"/>
             </w:rPr>
           </w:pPr>
-          <w:hyperlink w:anchor="_9g3gn46py9yw">
-            <w:r>
-              <w:rPr>
+          <w:hyperlink w:anchor="_Toc117006053" w:history="1">
+            <w:r>
+              <w:rPr>
+                <w:rStyle w:val="Lienhypertexte"/>
                 <w:rFonts w:ascii="Montserrat" w:eastAsia="Montserrat" w:hAnsi="Montserrat" w:cs="Montserrat"/>
-                <w:color w:val="999999"/>
-                <w:u w:val="single"/>
-              </w:rPr>
-              <w:t>Sauvegardes &amp; Monitoring</w:t>
+                <w:noProof/>
+              </w:rPr>
+              <w:t>Schémas</w:t>
+            </w:r>
+            <w:r>
+              <w:rPr>
+                <w:noProof/>
+                <w:webHidden/>
+              </w:rPr>
+              <w:tab/>
+            </w:r>
+            <w:r>
+              <w:rPr>
+                <w:noProof/>
+                <w:webHidden/>
+              </w:rPr>
+              <w:fldChar w:fldCharType="begin"/>
+            </w:r>
+            <w:r>
+              <w:rPr>
+                <w:noProof/>
+                <w:webHidden/>
+              </w:rPr>
+              <w:instrText xml:space="preserve"> PAGEREF _Toc117006053 \h </w:instrText>
+            </w:r>
+            <w:r>
+              <w:rPr>
+                <w:noProof/>
+                <w:webHidden/>
+              </w:rPr>
+            </w:r>
+            <w:r>
+              <w:rPr>
+                <w:noProof/>
+                <w:webHidden/>
+              </w:rPr>
+              <w:fldChar w:fldCharType="separate"/>
+            </w:r>
+            <w:r>
+              <w:rPr>
+                <w:noProof/>
+                <w:webHidden/>
+              </w:rPr>
+              <w:t>7</w:t>
+            </w:r>
+            <w:r>
+              <w:rPr>
+                <w:noProof/>
+                <w:webHidden/>
+              </w:rPr>
+              <w:fldChar w:fldCharType="end"/>
             </w:r>
           </w:hyperlink>
         </w:p>
         <w:p>
           <w:pPr>
-            <w:spacing w:before="60" w:line="240" w:lineRule="auto"/>
-            <w:ind w:left="720"/>
+            <w:pStyle w:val="TM2"/>
+            <w:tabs>
+              <w:tab w:val="right" w:leader="dot" w:pos="9019"/>
+            </w:tabs>
             <w:rPr>
-              <w:rFonts w:ascii="Montserrat" w:eastAsia="Montserrat" w:hAnsi="Montserrat" w:cs="Montserrat"/>
-              <w:color w:val="999999"/>
-              <w:u w:val="single"/>
+              <w:rFonts w:asciiTheme="minorHAnsi" w:eastAsiaTheme="minorEastAsia" w:hAnsiTheme="minorHAnsi" w:cstheme="minorBidi"/>
+              <w:noProof/>
+              <w:lang w:val="fr-FR"/>
             </w:rPr>
           </w:pPr>
-          <w:hyperlink w:anchor="_x2pray93kjst">
-            <w:r>
-              <w:rPr>
+          <w:hyperlink w:anchor="_Toc117006054" w:history="1">
+            <w:r>
+              <w:rPr>
+                <w:rStyle w:val="Lienhypertexte"/>
                 <w:rFonts w:ascii="Montserrat" w:eastAsia="Montserrat" w:hAnsi="Montserrat" w:cs="Montserrat"/>
-                <w:color w:val="999999"/>
-                <w:u w:val="single"/>
-              </w:rPr>
-              <w:t>Hardware</w:t>
+                <w:noProof/>
+              </w:rPr>
+              <w:t>Schémas de fonctionnement des serveurs</w:t>
+            </w:r>
+            <w:r>
+              <w:rPr>
+                <w:noProof/>
+                <w:webHidden/>
+              </w:rPr>
+              <w:tab/>
+            </w:r>
+            <w:r>
+              <w:rPr>
+                <w:noProof/>
+                <w:webHidden/>
+              </w:rPr>
+              <w:fldChar w:fldCharType="begin"/>
+            </w:r>
+            <w:r>
+              <w:rPr>
+                <w:noProof/>
+                <w:webHidden/>
+              </w:rPr>
+              <w:instrText xml:space="preserve"> PAGEREF _Toc117006054 \h </w:instrText>
+            </w:r>
+            <w:r>
+              <w:rPr>
+                <w:noProof/>
+                <w:webHidden/>
+              </w:rPr>
+            </w:r>
+            <w:r>
+              <w:rPr>
+                <w:noProof/>
+                <w:webHidden/>
+              </w:rPr>
+              <w:fldChar w:fldCharType="separate"/>
+            </w:r>
+            <w:r>
+              <w:rPr>
+                <w:noProof/>
+                <w:webHidden/>
+              </w:rPr>
+              <w:t>7</w:t>
+            </w:r>
+            <w:r>
+              <w:rPr>
+                <w:noProof/>
+                <w:webHidden/>
+              </w:rPr>
+              <w:fldChar w:fldCharType="end"/>
             </w:r>
           </w:hyperlink>
         </w:p>
         <w:p>
           <w:pPr>
-            <w:spacing w:before="60" w:line="240" w:lineRule="auto"/>
-            <w:ind w:left="720"/>
+            <w:pStyle w:val="TM2"/>
+            <w:tabs>
+              <w:tab w:val="right" w:leader="dot" w:pos="9019"/>
+            </w:tabs>
             <w:rPr>
-              <w:rFonts w:ascii="Montserrat" w:eastAsia="Montserrat" w:hAnsi="Montserrat" w:cs="Montserrat"/>
-              <w:color w:val="999999"/>
-              <w:u w:val="single"/>
+              <w:rFonts w:asciiTheme="minorHAnsi" w:eastAsiaTheme="minorEastAsia" w:hAnsiTheme="minorHAnsi" w:cstheme="minorBidi"/>
+              <w:noProof/>
+              <w:lang w:val="fr-FR"/>
             </w:rPr>
           </w:pPr>
-          <w:hyperlink w:anchor="_xeueigg0pari">
-            <w:r>
-              <w:rPr>
+          <w:hyperlink w:anchor="_Toc117006055" w:history="1">
+            <w:r>
+              <w:rPr>
+                <w:rStyle w:val="Lienhypertexte"/>
                 <w:rFonts w:ascii="Montserrat" w:eastAsia="Montserrat" w:hAnsi="Montserrat" w:cs="Montserrat"/>
-                <w:color w:val="999999"/>
-                <w:u w:val="single"/>
-              </w:rPr>
-              <w:t>Softwares</w:t>
+                <w:noProof/>
+              </w:rPr>
+              <w:t>Schémas pile applicative</w:t>
+            </w:r>
+            <w:r>
+              <w:rPr>
+                <w:noProof/>
+                <w:webHidden/>
+              </w:rPr>
+              <w:tab/>
+            </w:r>
+            <w:r>
+              <w:rPr>
+                <w:noProof/>
+                <w:webHidden/>
+              </w:rPr>
+              <w:fldChar w:fldCharType="begin"/>
+            </w:r>
+            <w:r>
+              <w:rPr>
+                <w:noProof/>
+                <w:webHidden/>
+              </w:rPr>
+              <w:instrText xml:space="preserve"> PAGEREF _Toc117006055 \h </w:instrText>
+            </w:r>
+            <w:r>
+              <w:rPr>
+                <w:noProof/>
+                <w:webHidden/>
+              </w:rPr>
+            </w:r>
+            <w:r>
+              <w:rPr>
+                <w:noProof/>
+                <w:webHidden/>
+              </w:rPr>
+              <w:fldChar w:fldCharType="separate"/>
+            </w:r>
+            <w:r>
+              <w:rPr>
+                <w:noProof/>
+                <w:webHidden/>
+              </w:rPr>
+              <w:t>8</w:t>
+            </w:r>
+            <w:r>
+              <w:rPr>
+                <w:noProof/>
+                <w:webHidden/>
+              </w:rPr>
+              <w:fldChar w:fldCharType="end"/>
             </w:r>
           </w:hyperlink>
         </w:p>
         <w:p>
-          <w:pPr>
-            <w:spacing w:before="60" w:line="240" w:lineRule="auto"/>
-            <w:ind w:left="1080"/>
+          <w:r>
             <w:rPr>
-              <w:rFonts w:ascii="Montserrat" w:eastAsia="Montserrat" w:hAnsi="Montserrat" w:cs="Montserrat"/>
-              <w:color w:val="999999"/>
-              <w:u w:val="single"/>
+              <w:b/>
+              <w:bCs/>
             </w:rPr>
-          </w:pPr>
-          <w:hyperlink w:anchor="_72n2ln6vn5ba">
-            <w:r>
-              <w:rPr>
-                <w:rFonts w:ascii="Montserrat" w:eastAsia="Montserrat" w:hAnsi="Montserrat" w:cs="Montserrat"/>
-                <w:color w:val="999999"/>
-                <w:u w:val="single"/>
-              </w:rPr>
-              <w:t>Rsnapshot</w:t>
-            </w:r>
-          </w:hyperlink>
-        </w:p>
-        <w:p>
-          <w:pPr>
-            <w:spacing w:before="60" w:line="240" w:lineRule="auto"/>
-            <w:ind w:left="1080"/>
-            <w:rPr>
-              <w:rFonts w:ascii="Montserrat" w:eastAsia="Montserrat" w:hAnsi="Montserrat" w:cs="Montserrat"/>
-              <w:color w:val="999999"/>
-              <w:u w:val="single"/>
-            </w:rPr>
-          </w:pPr>
-          <w:hyperlink w:anchor="_5kvue3e732yr">
-            <w:r>
-              <w:rPr>
-                <w:rFonts w:ascii="Montserrat" w:eastAsia="Montserrat" w:hAnsi="Montserrat" w:cs="Montserrat"/>
-                <w:color w:val="999999"/>
-                <w:u w:val="single"/>
-              </w:rPr>
-              <w:t>open search</w:t>
-            </w:r>
-          </w:hyperlink>
-        </w:p>
-        <w:p>
-          <w:pPr>
-            <w:spacing w:before="60" w:after="80" w:line="240" w:lineRule="auto"/>
-            <w:ind w:left="1080"/>
-            <w:rPr>
-              <w:rFonts w:ascii="Montserrat" w:eastAsia="Montserrat" w:hAnsi="Montserrat" w:cs="Montserrat"/>
-              <w:color w:val="999999"/>
-              <w:u w:val="single"/>
-            </w:rPr>
-          </w:pPr>
-          <w:hyperlink w:anchor="_2ga5ze4p1euv">
-            <w:r>
-              <w:rPr>
-                <w:rFonts w:ascii="Montserrat" w:eastAsia="Montserrat" w:hAnsi="Montserrat" w:cs="Montserrat"/>
-                <w:color w:val="999999"/>
-                <w:u w:val="single"/>
-              </w:rPr>
-              <w:t>Zabbix</w:t>
-            </w:r>
-          </w:hyperlink>
-          <w:r>
             <w:fldChar w:fldCharType="end"/>
           </w:r>
         </w:p>
@@ -370,14 +932,14 @@
           <w:rFonts w:ascii="Montserrat" w:eastAsia="Montserrat" w:hAnsi="Montserrat" w:cs="Montserrat"/>
         </w:rPr>
       </w:pPr>
-      <w:bookmarkStart w:id="1" w:name="_w2e9zjvv61yt" w:colFirst="0" w:colLast="0"/>
+      <w:bookmarkStart w:id="1" w:name="_Toc117006045"/>
+      <w:r>
+        <w:rPr>
+          <w:rFonts w:ascii="Montserrat" w:eastAsia="Montserrat" w:hAnsi="Montserrat" w:cs="Montserrat"/>
+        </w:rPr>
+        <w:t>Hypothèse de travail</w:t>
+      </w:r>
       <w:bookmarkEnd w:id="1"/>
-      <w:r>
-        <w:rPr>
-          <w:rFonts w:ascii="Montserrat" w:eastAsia="Montserrat" w:hAnsi="Montserrat" w:cs="Montserrat"/>
-        </w:rPr>
-        <w:t>Hypothèse de travail</w:t>
-      </w:r>
     </w:p>
     <w:p>
       <w:pPr>
@@ -452,14 +1014,14 @@
           <w:rFonts w:ascii="Montserrat" w:eastAsia="Montserrat" w:hAnsi="Montserrat" w:cs="Montserrat"/>
         </w:rPr>
       </w:pPr>
-      <w:bookmarkStart w:id="2" w:name="_yyhgcwoyvw9j" w:colFirst="0" w:colLast="0"/>
+      <w:bookmarkStart w:id="2" w:name="_Toc117006046"/>
+      <w:r>
+        <w:rPr>
+          <w:rFonts w:ascii="Montserrat" w:eastAsia="Montserrat" w:hAnsi="Montserrat" w:cs="Montserrat"/>
+        </w:rPr>
+        <w:t>Production et préproduction</w:t>
+      </w:r>
       <w:bookmarkEnd w:id="2"/>
-      <w:r>
-        <w:rPr>
-          <w:rFonts w:ascii="Montserrat" w:eastAsia="Montserrat" w:hAnsi="Montserrat" w:cs="Montserrat"/>
-        </w:rPr>
-        <w:t>Production et préproduction</w:t>
-      </w:r>
     </w:p>
     <w:p>
       <w:pPr>
@@ -578,15 +1140,7 @@
           <w:sz w:val="21"/>
           <w:szCs w:val="21"/>
         </w:rPr>
-        <w:t xml:space="preserve"> et production ont de grandes capacités de traitement et des cap</w:t>
-      </w:r>
-      <w:r>
-        <w:rPr>
-          <w:rFonts w:ascii="Montserrat" w:eastAsia="Montserrat" w:hAnsi="Montserrat" w:cs="Montserrat"/>
-          <w:sz w:val="21"/>
-          <w:szCs w:val="21"/>
-        </w:rPr>
-        <w:t xml:space="preserve">acités de stockage moyennes. Ils abritent les applicatifs du </w:t>
+        <w:t xml:space="preserve"> et production ont de grandes capacités de traitement et des capacités de stockage moyennes. Ils abritent les applicatifs du </w:t>
       </w:r>
       <w:proofErr w:type="spellStart"/>
       <w:r>
@@ -632,15 +1186,7 @@
           <w:sz w:val="21"/>
           <w:szCs w:val="21"/>
         </w:rPr>
-        <w:t>Le serveur de sauvegardes fonctionne à l'opposé. Il n’héberge pas d'application, il ne</w:t>
-      </w:r>
-      <w:r>
-        <w:rPr>
-          <w:rFonts w:ascii="Montserrat" w:eastAsia="Montserrat" w:hAnsi="Montserrat" w:cs="Montserrat"/>
-          <w:sz w:val="21"/>
-          <w:szCs w:val="21"/>
-        </w:rPr>
-        <w:t xml:space="preserve"> gère que les sauvegardes et le monitoring.</w:t>
+        <w:t>Le serveur de sauvegardes fonctionne à l'opposé. Il n’héberge pas d'application, il ne gère que les sauvegardes et le monitoring.</w:t>
       </w:r>
     </w:p>
     <w:p>
@@ -663,8 +1209,7 @@
           <w:rFonts w:ascii="Montserrat" w:eastAsia="Montserrat" w:hAnsi="Montserrat" w:cs="Montserrat"/>
         </w:rPr>
       </w:pPr>
-      <w:bookmarkStart w:id="4" w:name="_mlinel7cwpa8" w:colFirst="0" w:colLast="0"/>
-      <w:bookmarkEnd w:id="4"/>
+      <w:bookmarkStart w:id="4" w:name="_Toc117006047"/>
       <w:r>
         <w:rPr>
           <w:rFonts w:ascii="Montserrat" w:eastAsia="Montserrat" w:hAnsi="Montserrat" w:cs="Montserrat"/>
@@ -672,6 +1217,7 @@
         <w:lastRenderedPageBreak/>
         <w:t>Hardware</w:t>
       </w:r>
+      <w:bookmarkEnd w:id="4"/>
     </w:p>
     <w:p>
       <w:pPr>
@@ -698,7 +1244,7 @@
         </w:rPr>
         <w:t xml:space="preserve">2 x </w:t>
       </w:r>
-      <w:hyperlink r:id="rId5">
+      <w:hyperlink r:id="rId6">
         <w:r>
           <w:rPr>
             <w:rFonts w:ascii="Montserrat" w:eastAsia="Montserrat" w:hAnsi="Montserrat" w:cs="Montserrat"/>
@@ -750,7 +1296,7 @@
                     <pic:cNvPicPr preferRelativeResize="0"/>
                   </pic:nvPicPr>
                   <pic:blipFill>
-                    <a:blip r:embed="rId6"/>
+                    <a:blip r:embed="rId7"/>
                     <a:srcRect/>
                     <a:stretch>
                       <a:fillRect/>
@@ -1076,7 +1622,7 @@
         </w:rPr>
         <w:t xml:space="preserve">Version de </w:t>
       </w:r>
-      <w:hyperlink r:id="rId7">
+      <w:hyperlink r:id="rId8">
         <w:r>
           <w:rPr>
             <w:rFonts w:ascii="Montserrat" w:eastAsia="Montserrat" w:hAnsi="Montserrat" w:cs="Montserrat"/>
@@ -1112,23 +1658,7 @@
           <w:sz w:val="21"/>
           <w:szCs w:val="21"/>
         </w:rPr>
-        <w:t xml:space="preserve"> stable est la </w:t>
-      </w:r>
-      <w:r>
-        <w:rPr>
-          <w:rFonts w:ascii="Montserrat" w:eastAsia="Montserrat" w:hAnsi="Montserrat" w:cs="Montserrat"/>
-          <w:sz w:val="21"/>
-          <w:szCs w:val="21"/>
-        </w:rPr>
-        <w:t>11 aka</w:t>
-      </w:r>
-      <w:r>
-        <w:rPr>
-          <w:rFonts w:ascii="Montserrat" w:eastAsia="Montserrat" w:hAnsi="Montserrat" w:cs="Montserrat"/>
-          <w:sz w:val="21"/>
-          <w:szCs w:val="21"/>
-        </w:rPr>
-        <w:t xml:space="preserve">. </w:t>
+        <w:t xml:space="preserve"> stable est la 11 aka. </w:t>
       </w:r>
       <w:proofErr w:type="spellStart"/>
       <w:r>
@@ -1158,18 +1688,15 @@
           <w:szCs w:val="21"/>
         </w:rPr>
       </w:pPr>
-      <w:bookmarkStart w:id="5" w:name="_7ls2f8wjx5fp" w:colFirst="0" w:colLast="0"/>
+      <w:bookmarkStart w:id="5" w:name="_Toc117006048"/>
+      <w:r>
+        <w:rPr>
+          <w:rFonts w:ascii="Montserrat" w:eastAsia="Montserrat" w:hAnsi="Montserrat" w:cs="Montserrat"/>
+        </w:rPr>
+        <w:t>Softwares</w:t>
+      </w:r>
       <w:bookmarkEnd w:id="5"/>
-      <w:r>
-        <w:rPr>
-          <w:rFonts w:ascii="Montserrat" w:eastAsia="Montserrat" w:hAnsi="Montserrat" w:cs="Montserrat"/>
-        </w:rPr>
-        <w:lastRenderedPageBreak/>
-        <w:t>Softwares</w:t>
-      </w:r>
-    </w:p>
-    <w:bookmarkStart w:id="6" w:name="_ng5w01mesqzy" w:colFirst="0" w:colLast="0"/>
-    <w:bookmarkEnd w:id="6"/>
+    </w:p>
     <w:p>
       <w:pPr>
         <w:pStyle w:val="Titre4"/>
@@ -1179,33 +1706,18 @@
           <w:color w:val="999999"/>
         </w:rPr>
       </w:pPr>
-      <w:r>
-        <w:fldChar w:fldCharType="begin"/>
-      </w:r>
-      <w:r>
-        <w:instrText xml:space="preserve"> HYPERLINK "https://yunohost.org/fr" \h </w:instrText>
-      </w:r>
-      <w:r>
-        <w:fldChar w:fldCharType="separate"/>
-      </w:r>
-      <w:proofErr w:type="spellStart"/>
-      <w:r>
-        <w:rPr>
-          <w:rFonts w:ascii="Montserrat" w:eastAsia="Montserrat" w:hAnsi="Montserrat" w:cs="Montserrat"/>
-          <w:color w:val="999999"/>
-          <w:u w:val="single"/>
-        </w:rPr>
-        <w:t>YunoHost</w:t>
-      </w:r>
-      <w:proofErr w:type="spellEnd"/>
-      <w:r>
-        <w:rPr>
-          <w:rFonts w:ascii="Montserrat" w:eastAsia="Montserrat" w:hAnsi="Montserrat" w:cs="Montserrat"/>
-          <w:color w:val="999999"/>
-          <w:u w:val="single"/>
-        </w:rPr>
-        <w:fldChar w:fldCharType="end"/>
-      </w:r>
+      <w:hyperlink r:id="rId9">
+        <w:proofErr w:type="spellStart"/>
+        <w:r>
+          <w:rPr>
+            <w:rFonts w:ascii="Montserrat" w:eastAsia="Montserrat" w:hAnsi="Montserrat" w:cs="Montserrat"/>
+            <w:color w:val="999999"/>
+            <w:u w:val="single"/>
+          </w:rPr>
+          <w:t>YunoHost</w:t>
+        </w:r>
+        <w:proofErr w:type="spellEnd"/>
+      </w:hyperlink>
     </w:p>
     <w:p>
       <w:pPr>
@@ -1296,15 +1808,7 @@
           <w:sz w:val="21"/>
           <w:szCs w:val="21"/>
         </w:rPr>
-        <w:t xml:space="preserve"> permet de gérer une page d’accueil web qui présente les différentes applications aux u</w:t>
-      </w:r>
-      <w:r>
-        <w:rPr>
-          <w:rFonts w:ascii="Montserrat" w:eastAsia="Montserrat" w:hAnsi="Montserrat" w:cs="Montserrat"/>
-          <w:sz w:val="21"/>
-          <w:szCs w:val="21"/>
-        </w:rPr>
-        <w:t>tilisatrices finales.</w:t>
+        <w:t xml:space="preserve"> permet de gérer une page d’accueil web qui présente les différentes applications aux utilisatrices finales.</w:t>
       </w:r>
     </w:p>
     <w:p>
@@ -1328,6 +1832,7 @@
           <w:sz w:val="21"/>
           <w:szCs w:val="21"/>
         </w:rPr>
+        <w:lastRenderedPageBreak/>
         <w:t>YunoHost</w:t>
       </w:r>
       <w:proofErr w:type="spellEnd"/>
@@ -1357,7 +1862,7 @@
         </w:rPr>
         <w:t xml:space="preserve"> via un système d’annuaire </w:t>
       </w:r>
-      <w:hyperlink r:id="rId8">
+      <w:hyperlink r:id="rId10">
         <w:r>
           <w:rPr>
             <w:rFonts w:ascii="Montserrat" w:eastAsia="Montserrat" w:hAnsi="Montserrat" w:cs="Montserrat"/>
@@ -1375,19 +1880,9 @@
           <w:sz w:val="21"/>
           <w:szCs w:val="21"/>
         </w:rPr>
-        <w:t xml:space="preserve"> : chaque utilisateur ne voit que les</w:t>
-      </w:r>
-      <w:r>
-        <w:rPr>
-          <w:rFonts w:ascii="Montserrat" w:eastAsia="Montserrat" w:hAnsi="Montserrat" w:cs="Montserrat"/>
-          <w:sz w:val="21"/>
-          <w:szCs w:val="21"/>
-        </w:rPr>
-        <w:t xml:space="preserve"> applications qu’il est habilité à voir et chaque utilisateur se voit attribuer des droits sur les applications dans l’annuaire.</w:t>
-      </w:r>
-    </w:p>
-    <w:bookmarkStart w:id="7" w:name="_66q4966quam1" w:colFirst="0" w:colLast="0"/>
-    <w:bookmarkEnd w:id="7"/>
+        <w:t xml:space="preserve"> : chaque utilisateur ne voit que les applications qu’il est habilité à voir et chaque utilisateur se voit attribuer des droits sur les applications dans l’annuaire.</w:t>
+      </w:r>
+    </w:p>
     <w:p>
       <w:pPr>
         <w:pStyle w:val="Titre4"/>
@@ -1397,33 +1892,18 @@
           <w:color w:val="999999"/>
         </w:rPr>
       </w:pPr>
-      <w:r>
-        <w:fldChar w:fldCharType="begin"/>
-      </w:r>
-      <w:r>
-        <w:instrText xml:space="preserve"> HYPERLINK "https://nextcloud.com/fr/" \h </w:instrText>
-      </w:r>
-      <w:r>
-        <w:fldChar w:fldCharType="separate"/>
-      </w:r>
-      <w:proofErr w:type="spellStart"/>
-      <w:r>
-        <w:rPr>
-          <w:rFonts w:ascii="Montserrat" w:eastAsia="Montserrat" w:hAnsi="Montserrat" w:cs="Montserrat"/>
-          <w:color w:val="999999"/>
-          <w:u w:val="single"/>
-        </w:rPr>
-        <w:t>Nextcloud</w:t>
-      </w:r>
-      <w:proofErr w:type="spellEnd"/>
-      <w:r>
-        <w:rPr>
-          <w:rFonts w:ascii="Montserrat" w:eastAsia="Montserrat" w:hAnsi="Montserrat" w:cs="Montserrat"/>
-          <w:color w:val="999999"/>
-          <w:u w:val="single"/>
-        </w:rPr>
-        <w:fldChar w:fldCharType="end"/>
-      </w:r>
+      <w:hyperlink r:id="rId11">
+        <w:proofErr w:type="spellStart"/>
+        <w:r>
+          <w:rPr>
+            <w:rFonts w:ascii="Montserrat" w:eastAsia="Montserrat" w:hAnsi="Montserrat" w:cs="Montserrat"/>
+            <w:color w:val="999999"/>
+            <w:u w:val="single"/>
+          </w:rPr>
+          <w:t>Nextcloud</w:t>
+        </w:r>
+        <w:proofErr w:type="spellEnd"/>
+      </w:hyperlink>
     </w:p>
     <w:p>
       <w:pPr>
@@ -1488,19 +1968,9 @@
           <w:sz w:val="21"/>
           <w:szCs w:val="21"/>
         </w:rPr>
-        <w:t>Il peut servir à stocker un peu de</w:t>
-      </w:r>
-      <w:r>
-        <w:rPr>
-          <w:rFonts w:ascii="Montserrat" w:eastAsia="Montserrat" w:hAnsi="Montserrat" w:cs="Montserrat"/>
-          <w:sz w:val="21"/>
-          <w:szCs w:val="21"/>
-        </w:rPr>
-        <w:t xml:space="preserve"> documentation.</w:t>
-      </w:r>
-    </w:p>
-    <w:bookmarkStart w:id="8" w:name="_ohs4uq9j915a" w:colFirst="0" w:colLast="0"/>
-    <w:bookmarkEnd w:id="8"/>
+        <w:t>Il peut servir à stocker un peu de documentation.</w:t>
+      </w:r>
+    </w:p>
     <w:p>
       <w:pPr>
         <w:pStyle w:val="Titre4"/>
@@ -1510,33 +1980,18 @@
           <w:color w:val="999999"/>
         </w:rPr>
       </w:pPr>
-      <w:r>
-        <w:fldChar w:fldCharType="begin"/>
-      </w:r>
-      <w:r>
-        <w:instrText xml:space="preserve"> HYPERLINK "https://www.discourse.org/" \h </w:instrText>
-      </w:r>
-      <w:r>
-        <w:fldChar w:fldCharType="separate"/>
-      </w:r>
-      <w:proofErr w:type="spellStart"/>
-      <w:r>
-        <w:rPr>
-          <w:rFonts w:ascii="Montserrat" w:eastAsia="Montserrat" w:hAnsi="Montserrat" w:cs="Montserrat"/>
-          <w:color w:val="999999"/>
-          <w:u w:val="single"/>
-        </w:rPr>
-        <w:t>Discourse</w:t>
-      </w:r>
-      <w:proofErr w:type="spellEnd"/>
-      <w:r>
-        <w:rPr>
-          <w:rFonts w:ascii="Montserrat" w:eastAsia="Montserrat" w:hAnsi="Montserrat" w:cs="Montserrat"/>
-          <w:color w:val="999999"/>
-          <w:u w:val="single"/>
-        </w:rPr>
-        <w:fldChar w:fldCharType="end"/>
-      </w:r>
+      <w:hyperlink r:id="rId12">
+        <w:proofErr w:type="spellStart"/>
+        <w:r>
+          <w:rPr>
+            <w:rFonts w:ascii="Montserrat" w:eastAsia="Montserrat" w:hAnsi="Montserrat" w:cs="Montserrat"/>
+            <w:color w:val="999999"/>
+            <w:u w:val="single"/>
+          </w:rPr>
+          <w:t>Discourse</w:t>
+        </w:r>
+        <w:proofErr w:type="spellEnd"/>
+      </w:hyperlink>
     </w:p>
     <w:p>
       <w:pPr>
@@ -1560,8 +2015,6 @@
         <w:t>Forum pour les différents échanges, demandes, etc.</w:t>
       </w:r>
     </w:p>
-    <w:bookmarkStart w:id="9" w:name="_p9lbn2tqte0p" w:colFirst="0" w:colLast="0"/>
-    <w:bookmarkEnd w:id="9"/>
     <w:p>
       <w:pPr>
         <w:pStyle w:val="Titre4"/>
@@ -1571,31 +2024,16 @@
           <w:color w:val="999999"/>
         </w:rPr>
       </w:pPr>
-      <w:r>
-        <w:fldChar w:fldCharType="begin"/>
-      </w:r>
-      <w:r>
-        <w:instrText xml:space="preserve"> HYPERLINK "https://www.mediawiki.org/wiki/MediaWiki/fr" \h </w:instrText>
-      </w:r>
-      <w:r>
-        <w:fldChar w:fldCharType="separate"/>
-      </w:r>
-      <w:r>
-        <w:rPr>
-          <w:rFonts w:ascii="Montserrat" w:eastAsia="Montserrat" w:hAnsi="Montserrat" w:cs="Montserrat"/>
-          <w:color w:val="999999"/>
-          <w:u w:val="single"/>
-        </w:rPr>
-        <w:t>MediaWiki</w:t>
-      </w:r>
-      <w:r>
-        <w:rPr>
-          <w:rFonts w:ascii="Montserrat" w:eastAsia="Montserrat" w:hAnsi="Montserrat" w:cs="Montserrat"/>
-          <w:color w:val="999999"/>
-          <w:u w:val="single"/>
-        </w:rPr>
-        <w:fldChar w:fldCharType="end"/>
-      </w:r>
+      <w:hyperlink r:id="rId13">
+        <w:r>
+          <w:rPr>
+            <w:rFonts w:ascii="Montserrat" w:eastAsia="Montserrat" w:hAnsi="Montserrat" w:cs="Montserrat"/>
+            <w:color w:val="999999"/>
+            <w:u w:val="single"/>
+          </w:rPr>
+          <w:t>MediaWiki</w:t>
+        </w:r>
+      </w:hyperlink>
     </w:p>
     <w:p>
       <w:pPr>
@@ -1619,8 +2057,8 @@
         <w:t>Procédures et modes opératoires.</w:t>
       </w:r>
     </w:p>
-    <w:bookmarkStart w:id="10" w:name="_jbzqn9q0k8zz" w:colFirst="0" w:colLast="0"/>
-    <w:bookmarkEnd w:id="10"/>
+    <w:bookmarkStart w:id="6" w:name="_jbzqn9q0k8zz" w:colFirst="0" w:colLast="0"/>
+    <w:bookmarkEnd w:id="6"/>
     <w:p>
       <w:pPr>
         <w:pStyle w:val="Titre4"/>
@@ -1634,10 +2072,7 @@
         <w:fldChar w:fldCharType="begin"/>
       </w:r>
       <w:r>
-        <w:instrText xml:space="preserve"> HYPERLINK "https://wordp</w:instrText>
-      </w:r>
-      <w:r>
-        <w:instrText xml:space="preserve">ress.com/fr/" \h </w:instrText>
+        <w:instrText xml:space="preserve"> HYPERLINK "https://wordpress.com/fr/" \h </w:instrText>
       </w:r>
       <w:r>
         <w:fldChar w:fldCharType="separate"/>
@@ -1692,8 +2127,8 @@
           <w:rFonts w:ascii="Montserrat" w:eastAsia="Montserrat" w:hAnsi="Montserrat" w:cs="Montserrat"/>
         </w:rPr>
       </w:pPr>
-      <w:bookmarkStart w:id="11" w:name="_hvep39p4q2xd" w:colFirst="0" w:colLast="0"/>
-      <w:bookmarkEnd w:id="11"/>
+      <w:bookmarkStart w:id="7" w:name="_hvep39p4q2xd" w:colFirst="0" w:colLast="0"/>
+      <w:bookmarkEnd w:id="7"/>
       <w:r>
         <w:br w:type="page"/>
       </w:r>
@@ -1706,8 +2141,7 @@
           <w:rFonts w:ascii="Montserrat" w:eastAsia="Montserrat" w:hAnsi="Montserrat" w:cs="Montserrat"/>
         </w:rPr>
       </w:pPr>
-      <w:bookmarkStart w:id="12" w:name="_9g3gn46py9yw" w:colFirst="0" w:colLast="0"/>
-      <w:bookmarkEnd w:id="12"/>
+      <w:bookmarkStart w:id="8" w:name="_Toc117006049"/>
       <w:r>
         <w:rPr>
           <w:rFonts w:ascii="Montserrat" w:eastAsia="Montserrat" w:hAnsi="Montserrat" w:cs="Montserrat"/>
@@ -1715,6 +2149,7 @@
         <w:lastRenderedPageBreak/>
         <w:t>Sauvegardes &amp; Monitoring</w:t>
       </w:r>
+      <w:bookmarkEnd w:id="8"/>
     </w:p>
     <w:p>
       <w:pPr>
@@ -1723,14 +2158,14 @@
           <w:rFonts w:ascii="Montserrat" w:eastAsia="Montserrat" w:hAnsi="Montserrat" w:cs="Montserrat"/>
         </w:rPr>
       </w:pPr>
-      <w:bookmarkStart w:id="13" w:name="_x2pray93kjst" w:colFirst="0" w:colLast="0"/>
-      <w:bookmarkEnd w:id="13"/>
+      <w:bookmarkStart w:id="9" w:name="_Toc117006050"/>
       <w:r>
         <w:rPr>
           <w:rFonts w:ascii="Montserrat" w:eastAsia="Montserrat" w:hAnsi="Montserrat" w:cs="Montserrat"/>
         </w:rPr>
         <w:t>Hardware</w:t>
       </w:r>
+      <w:bookmarkEnd w:id="9"/>
     </w:p>
     <w:p/>
     <w:p>
@@ -1749,7 +2184,7 @@
         </w:rPr>
         <w:t xml:space="preserve">1 x </w:t>
       </w:r>
-      <w:hyperlink r:id="rId9">
+      <w:hyperlink r:id="rId14">
         <w:r>
           <w:rPr>
             <w:rFonts w:ascii="Montserrat" w:eastAsia="Montserrat" w:hAnsi="Montserrat" w:cs="Montserrat"/>
@@ -1783,7 +2218,7 @@
                     <pic:cNvPicPr preferRelativeResize="0"/>
                   </pic:nvPicPr>
                   <pic:blipFill>
-                    <a:blip r:embed="rId10"/>
+                    <a:blip r:embed="rId15"/>
                     <a:srcRect/>
                     <a:stretch>
                       <a:fillRect/>
@@ -1813,17 +2248,15 @@
           <w:rFonts w:ascii="Montserrat" w:eastAsia="Montserrat" w:hAnsi="Montserrat" w:cs="Montserrat"/>
         </w:rPr>
       </w:pPr>
-      <w:bookmarkStart w:id="14" w:name="_xeueigg0pari" w:colFirst="0" w:colLast="0"/>
-      <w:bookmarkEnd w:id="14"/>
+      <w:bookmarkStart w:id="10" w:name="_Toc117006051"/>
       <w:r>
         <w:rPr>
           <w:rFonts w:ascii="Montserrat" w:eastAsia="Montserrat" w:hAnsi="Montserrat" w:cs="Montserrat"/>
         </w:rPr>
         <w:t>Softwares</w:t>
       </w:r>
-    </w:p>
-    <w:bookmarkStart w:id="15" w:name="_72n2ln6vn5ba" w:colFirst="0" w:colLast="0"/>
-    <w:bookmarkEnd w:id="15"/>
+      <w:bookmarkEnd w:id="10"/>
+    </w:p>
     <w:p>
       <w:pPr>
         <w:pStyle w:val="Titre4"/>
@@ -1831,33 +2264,18 @@
           <w:rFonts w:ascii="Montserrat" w:eastAsia="Montserrat" w:hAnsi="Montserrat" w:cs="Montserrat"/>
         </w:rPr>
       </w:pPr>
-      <w:r>
-        <w:fldChar w:fldCharType="begin"/>
-      </w:r>
-      <w:r>
-        <w:instrText xml:space="preserve"> HYPERLINK "https://rsnapshot.org/" \h </w:instrText>
-      </w:r>
-      <w:r>
-        <w:fldChar w:fldCharType="separate"/>
-      </w:r>
-      <w:proofErr w:type="spellStart"/>
-      <w:r>
-        <w:rPr>
-          <w:rFonts w:ascii="Montserrat" w:eastAsia="Montserrat" w:hAnsi="Montserrat" w:cs="Montserrat"/>
-          <w:color w:val="999999"/>
-          <w:u w:val="single"/>
-        </w:rPr>
-        <w:t>Rsnapshot</w:t>
-      </w:r>
-      <w:proofErr w:type="spellEnd"/>
-      <w:r>
-        <w:rPr>
-          <w:rFonts w:ascii="Montserrat" w:eastAsia="Montserrat" w:hAnsi="Montserrat" w:cs="Montserrat"/>
-          <w:color w:val="999999"/>
-          <w:u w:val="single"/>
-        </w:rPr>
-        <w:fldChar w:fldCharType="end"/>
-      </w:r>
+      <w:hyperlink r:id="rId16">
+        <w:proofErr w:type="spellStart"/>
+        <w:r>
+          <w:rPr>
+            <w:rFonts w:ascii="Montserrat" w:eastAsia="Montserrat" w:hAnsi="Montserrat" w:cs="Montserrat"/>
+            <w:color w:val="999999"/>
+            <w:u w:val="single"/>
+          </w:rPr>
+          <w:t>Rsnapshot</w:t>
+        </w:r>
+        <w:proofErr w:type="spellEnd"/>
+      </w:hyperlink>
     </w:p>
     <w:p>
       <w:pPr>
@@ -1900,8 +2318,6 @@
         <w:t>. Léger et basé sur des protocoles réseaux standards.</w:t>
       </w:r>
     </w:p>
-    <w:bookmarkStart w:id="16" w:name="_5kvue3e732yr" w:colFirst="0" w:colLast="0"/>
-    <w:bookmarkEnd w:id="16"/>
     <w:p>
       <w:pPr>
         <w:pStyle w:val="Titre4"/>
@@ -1913,41 +2329,26 @@
           <w:szCs w:val="21"/>
         </w:rPr>
       </w:pPr>
-      <w:r>
-        <w:fldChar w:fldCharType="begin"/>
-      </w:r>
-      <w:r>
-        <w:instrText xml:space="preserve"> HYPERLINK "https://opensearch.org/" \h </w:instrText>
-      </w:r>
-      <w:r>
-        <w:fldChar w:fldCharType="separate"/>
-      </w:r>
-      <w:r>
-        <w:rPr>
-          <w:rFonts w:ascii="Montserrat" w:eastAsia="Montserrat" w:hAnsi="Montserrat" w:cs="Montserrat"/>
-          <w:color w:val="999999"/>
-          <w:u w:val="single"/>
-        </w:rPr>
-        <w:t xml:space="preserve">Open </w:t>
-      </w:r>
-      <w:proofErr w:type="spellStart"/>
-      <w:r>
-        <w:rPr>
-          <w:rFonts w:ascii="Montserrat" w:eastAsia="Montserrat" w:hAnsi="Montserrat" w:cs="Montserrat"/>
-          <w:color w:val="999999"/>
-          <w:u w:val="single"/>
-        </w:rPr>
-        <w:t>Search</w:t>
-      </w:r>
-      <w:proofErr w:type="spellEnd"/>
-      <w:r>
-        <w:rPr>
-          <w:rFonts w:ascii="Montserrat" w:eastAsia="Montserrat" w:hAnsi="Montserrat" w:cs="Montserrat"/>
-          <w:color w:val="999999"/>
-          <w:u w:val="single"/>
-        </w:rPr>
-        <w:fldChar w:fldCharType="end"/>
-      </w:r>
+      <w:hyperlink r:id="rId17">
+        <w:r>
+          <w:rPr>
+            <w:rFonts w:ascii="Montserrat" w:eastAsia="Montserrat" w:hAnsi="Montserrat" w:cs="Montserrat"/>
+            <w:color w:val="999999"/>
+            <w:u w:val="single"/>
+          </w:rPr>
+          <w:t xml:space="preserve">Open </w:t>
+        </w:r>
+        <w:proofErr w:type="spellStart"/>
+        <w:r>
+          <w:rPr>
+            <w:rFonts w:ascii="Montserrat" w:eastAsia="Montserrat" w:hAnsi="Montserrat" w:cs="Montserrat"/>
+            <w:color w:val="999999"/>
+            <w:u w:val="single"/>
+          </w:rPr>
+          <w:t>Search</w:t>
+        </w:r>
+        <w:proofErr w:type="spellEnd"/>
+      </w:hyperlink>
     </w:p>
     <w:p>
       <w:pPr>
@@ -1967,7 +2368,7 @@
         </w:rPr>
         <w:t xml:space="preserve">Fork open source de </w:t>
       </w:r>
-      <w:hyperlink r:id="rId11">
+      <w:hyperlink r:id="rId18">
         <w:r>
           <w:rPr>
             <w:rFonts w:ascii="Montserrat" w:eastAsia="Montserrat" w:hAnsi="Montserrat" w:cs="Montserrat"/>
@@ -1980,8 +2381,6 @@
         </w:r>
       </w:hyperlink>
     </w:p>
-    <w:bookmarkStart w:id="17" w:name="_2ga5ze4p1euv" w:colFirst="0" w:colLast="0"/>
-    <w:bookmarkEnd w:id="17"/>
     <w:p>
       <w:pPr>
         <w:pStyle w:val="Titre4"/>
@@ -1991,31 +2390,16 @@
           <w:color w:val="999999"/>
         </w:rPr>
       </w:pPr>
-      <w:r>
-        <w:fldChar w:fldCharType="begin"/>
-      </w:r>
-      <w:r>
-        <w:instrText xml:space="preserve"> HYPERLINK "https://www.zabbix.com/" \h </w:instrText>
-      </w:r>
-      <w:r>
-        <w:fldChar w:fldCharType="separate"/>
-      </w:r>
-      <w:r>
-        <w:rPr>
-          <w:rFonts w:ascii="Montserrat" w:eastAsia="Montserrat" w:hAnsi="Montserrat" w:cs="Montserrat"/>
-          <w:color w:val="999999"/>
-          <w:u w:val="single"/>
-        </w:rPr>
-        <w:t>Zabbix</w:t>
-      </w:r>
-      <w:r>
-        <w:rPr>
-          <w:rFonts w:ascii="Montserrat" w:eastAsia="Montserrat" w:hAnsi="Montserrat" w:cs="Montserrat"/>
-          <w:color w:val="999999"/>
-          <w:u w:val="single"/>
-        </w:rPr>
-        <w:fldChar w:fldCharType="end"/>
-      </w:r>
+      <w:hyperlink r:id="rId19">
+        <w:r>
+          <w:rPr>
+            <w:rFonts w:ascii="Montserrat" w:eastAsia="Montserrat" w:hAnsi="Montserrat" w:cs="Montserrat"/>
+            <w:color w:val="999999"/>
+            <w:u w:val="single"/>
+          </w:rPr>
+          <w:t>Zabbix</w:t>
+        </w:r>
+      </w:hyperlink>
     </w:p>
     <w:p>
       <w:pPr>
@@ -2034,8 +2418,8 @@
         <w:t>Monitoring open source</w:t>
       </w:r>
     </w:p>
-    <w:bookmarkStart w:id="18" w:name="_hos2tfroyb2g" w:colFirst="0" w:colLast="0"/>
-    <w:bookmarkEnd w:id="18"/>
+    <w:bookmarkStart w:id="11" w:name="_hos2tfroyb2g" w:colFirst="0" w:colLast="0"/>
+    <w:bookmarkEnd w:id="11"/>
     <w:p>
       <w:pPr>
         <w:pStyle w:val="Titre4"/>
@@ -2084,13 +2468,7 @@
         <w:rPr>
           <w:rFonts w:ascii="Montserrat" w:eastAsia="Montserrat" w:hAnsi="Montserrat" w:cs="Montserrat"/>
         </w:rPr>
-        <w:t>Voir si l’on so</w:t>
-      </w:r>
-      <w:r>
-        <w:rPr>
-          <w:rFonts w:ascii="Montserrat" w:eastAsia="Montserrat" w:hAnsi="Montserrat" w:cs="Montserrat"/>
-        </w:rPr>
-        <w:t>uhaite l’héberger ou l’externaliser (utilisation d’un SMTP externe)</w:t>
+        <w:t>Voir si l’on souhaite l’héberger ou l’externaliser (utilisation d’un SMTP externe)</w:t>
       </w:r>
     </w:p>
     <w:p>
@@ -2104,7 +2482,7 @@
           <w:color w:val="999999"/>
         </w:rPr>
       </w:pPr>
-      <w:hyperlink r:id="rId12">
+      <w:hyperlink r:id="rId20">
         <w:proofErr w:type="spellStart"/>
         <w:r>
           <w:rPr>
@@ -2128,7 +2506,7 @@
           <w:color w:val="999999"/>
         </w:rPr>
       </w:pPr>
-      <w:hyperlink r:id="rId13">
+      <w:hyperlink r:id="rId21">
         <w:proofErr w:type="spellStart"/>
         <w:r>
           <w:rPr>
@@ -2152,7 +2530,7 @@
           <w:color w:val="999999"/>
         </w:rPr>
       </w:pPr>
-      <w:hyperlink r:id="rId14">
+      <w:hyperlink r:id="rId22">
         <w:proofErr w:type="spellStart"/>
         <w:r>
           <w:rPr>
@@ -2172,8 +2550,8 @@
           <w:rFonts w:ascii="Montserrat" w:eastAsia="Montserrat" w:hAnsi="Montserrat" w:cs="Montserrat"/>
         </w:rPr>
       </w:pPr>
-      <w:bookmarkStart w:id="19" w:name="_elo9xm1v2jrd" w:colFirst="0" w:colLast="0"/>
-      <w:bookmarkEnd w:id="19"/>
+      <w:bookmarkStart w:id="12" w:name="_elo9xm1v2jrd" w:colFirst="0" w:colLast="0"/>
+      <w:bookmarkEnd w:id="12"/>
       <w:r>
         <w:br w:type="page"/>
       </w:r>
@@ -2185,8 +2563,9 @@
           <w:rFonts w:ascii="Montserrat" w:eastAsia="Montserrat" w:hAnsi="Montserrat" w:cs="Montserrat"/>
         </w:rPr>
       </w:pPr>
-      <w:bookmarkStart w:id="20" w:name="_sjkt2b8ysc01" w:colFirst="0" w:colLast="0"/>
-      <w:bookmarkEnd w:id="20"/>
+      <w:bookmarkStart w:id="13" w:name="_sjkt2b8ysc01" w:colFirst="0" w:colLast="0"/>
+      <w:bookmarkStart w:id="14" w:name="_Toc117006052"/>
+      <w:bookmarkEnd w:id="13"/>
       <w:r>
         <w:rPr>
           <w:rFonts w:ascii="Montserrat" w:eastAsia="Montserrat" w:hAnsi="Montserrat" w:cs="Montserrat"/>
@@ -2194,6 +2573,7 @@
         <w:lastRenderedPageBreak/>
         <w:t>Tarifs</w:t>
       </w:r>
+      <w:bookmarkEnd w:id="14"/>
     </w:p>
     <w:p>
       <w:pPr>
@@ -2356,11 +2736,12 @@
     </w:p>
     <w:p>
       <w:pPr>
-        <w:pStyle w:val="Titre2"/>
-        <w:rPr>
-          <w:rFonts w:ascii="Montserrat" w:eastAsia="Montserrat" w:hAnsi="Montserrat" w:cs="Montserrat"/>
-        </w:rPr>
-      </w:pPr>
+        <w:pStyle w:val="Titre1"/>
+        <w:rPr>
+          <w:rFonts w:ascii="Montserrat" w:eastAsia="Montserrat" w:hAnsi="Montserrat" w:cs="Montserrat"/>
+        </w:rPr>
+      </w:pPr>
+      <w:bookmarkStart w:id="15" w:name="_Toc117006053"/>
       <w:r>
         <w:rPr>
           <w:rFonts w:ascii="Montserrat" w:eastAsia="Montserrat" w:hAnsi="Montserrat" w:cs="Montserrat"/>
@@ -2368,23 +2749,33 @@
         <w:lastRenderedPageBreak/>
         <w:t>Schémas</w:t>
       </w:r>
-    </w:p>
-    <w:p>
-      <w:pPr>
-        <w:pStyle w:val="Titre4"/>
-        <w:rPr>
-          <w:rFonts w:ascii="Montserrat" w:eastAsia="Montserrat" w:hAnsi="Montserrat" w:cs="Montserrat"/>
-        </w:rPr>
-      </w:pPr>
-      <w:r>
-        <w:rPr>
-          <w:rFonts w:ascii="Montserrat" w:eastAsia="Montserrat" w:hAnsi="Montserrat" w:cs="Montserrat"/>
-        </w:rPr>
-        <w:t xml:space="preserve">Schémas de fonctionnement des serveurs </w:t>
-      </w:r>
-    </w:p>
-    <w:p>
-      <w:pPr>
+      <w:bookmarkEnd w:id="15"/>
+    </w:p>
+    <w:p>
+      <w:pPr>
+        <w:pStyle w:val="Titre2"/>
+        <w:rPr>
+          <w:rFonts w:ascii="Montserrat" w:eastAsia="Montserrat" w:hAnsi="Montserrat" w:cs="Montserrat"/>
+        </w:rPr>
+      </w:pPr>
+      <w:bookmarkStart w:id="16" w:name="_Toc117006054"/>
+      <w:r>
+        <w:rPr>
+          <w:rFonts w:ascii="Montserrat" w:eastAsia="Montserrat" w:hAnsi="Montserrat" w:cs="Montserrat"/>
+        </w:rPr>
+        <w:t>Schémas de fonctionnement des serveurs</w:t>
+      </w:r>
+      <w:bookmarkEnd w:id="16"/>
+      <w:r>
+        <w:rPr>
+          <w:rFonts w:ascii="Montserrat" w:eastAsia="Montserrat" w:hAnsi="Montserrat" w:cs="Montserrat"/>
+        </w:rPr>
+        <w:t xml:space="preserve"> </w:t>
+      </w:r>
+    </w:p>
+    <w:p>
+      <w:pPr>
+        <w:jc w:val="center"/>
         <w:rPr>
           <w:rFonts w:ascii="Montserrat" w:eastAsia="Montserrat" w:hAnsi="Montserrat" w:cs="Montserrat"/>
         </w:rPr>
@@ -2410,7 +2801,7 @@
                     <pic:cNvPicPr/>
                   </pic:nvPicPr>
                   <pic:blipFill>
-                    <a:blip r:embed="rId15">
+                    <a:blip r:embed="rId23">
                       <a:extLst>
                         <a:ext uri="{28A0092B-C50C-407E-A947-70E740481C1C}">
                           <a14:useLocalDpi xmlns:a14="http://schemas.microsoft.com/office/drawing/2010/main" val="0"/>
@@ -2446,23 +2837,19 @@
     </w:p>
     <w:p>
       <w:pPr>
-        <w:pStyle w:val="Titre4"/>
-        <w:rPr>
-          <w:rFonts w:ascii="Montserrat" w:eastAsia="Montserrat" w:hAnsi="Montserrat" w:cs="Montserrat"/>
-        </w:rPr>
-      </w:pPr>
-      <w:r>
-        <w:rPr>
-          <w:rFonts w:ascii="Montserrat" w:eastAsia="Montserrat" w:hAnsi="Montserrat" w:cs="Montserrat"/>
-        </w:rPr>
-        <w:t xml:space="preserve">Schémas </w:t>
-      </w:r>
-      <w:r>
-        <w:rPr>
-          <w:rFonts w:ascii="Montserrat" w:eastAsia="Montserrat" w:hAnsi="Montserrat" w:cs="Montserrat"/>
-        </w:rPr>
-        <w:t>pile applicative</w:t>
-      </w:r>
+        <w:pStyle w:val="Titre2"/>
+        <w:rPr>
+          <w:rFonts w:ascii="Montserrat" w:eastAsia="Montserrat" w:hAnsi="Montserrat" w:cs="Montserrat"/>
+        </w:rPr>
+      </w:pPr>
+      <w:bookmarkStart w:id="17" w:name="_Toc117006055"/>
+      <w:r>
+        <w:rPr>
+          <w:rFonts w:ascii="Montserrat" w:eastAsia="Montserrat" w:hAnsi="Montserrat" w:cs="Montserrat"/>
+        </w:rPr>
+        <w:t>Schémas pile applicative</w:t>
+      </w:r>
+      <w:bookmarkEnd w:id="17"/>
       <w:r>
         <w:rPr>
           <w:rFonts w:ascii="Montserrat" w:eastAsia="Montserrat" w:hAnsi="Montserrat" w:cs="Montserrat"/>
@@ -2472,6 +2859,7 @@
     </w:p>
     <w:p>
       <w:pPr>
+        <w:jc w:val="center"/>
         <w:rPr>
           <w:rFonts w:ascii="Montserrat" w:eastAsia="Montserrat" w:hAnsi="Montserrat" w:cs="Montserrat"/>
         </w:rPr>
@@ -2497,7 +2885,7 @@
                     <pic:cNvPicPr/>
                   </pic:nvPicPr>
                   <pic:blipFill>
-                    <a:blip r:embed="rId16">
+                    <a:blip r:embed="rId24">
                       <a:extLst>
                         <a:ext uri="{28A0092B-C50C-407E-A947-70E740481C1C}">
                           <a14:useLocalDpi xmlns:a14="http://schemas.microsoft.com/office/drawing/2010/main" val="0"/>
@@ -2524,18 +2912,12 @@
         </w:drawing>
       </w:r>
     </w:p>
-    <w:p>
-      <w:pPr>
-        <w:rPr>
-          <w:rFonts w:ascii="Montserrat" w:eastAsia="Montserrat" w:hAnsi="Montserrat" w:cs="Montserrat"/>
-        </w:rPr>
-      </w:pPr>
-    </w:p>
     <w:sectPr>
       <w:pgSz w:w="11909" w:h="16834"/>
-      <w:pgMar w:top="1440" w:right="1440" w:bottom="1440" w:left="1440" w:header="720" w:footer="720" w:gutter="0"/>
+      <w:pgMar w:top="720" w:right="720" w:bottom="720" w:left="720" w:header="720" w:footer="720" w:gutter="0"/>
       <w:pgNumType w:start="1"/>
       <w:cols w:space="720"/>
+      <w:docGrid w:linePitch="299"/>
     </w:sectPr>
   </w:body>
 </w:document>
@@ -5348,6 +5730,88 @@
       <w:szCs w:val="30"/>
     </w:rPr>
   </w:style>
+  <w:style w:type="paragraph" w:styleId="TM1">
+    <w:name w:val="toc 1"/>
+    <w:basedOn w:val="Normal"/>
+    <w:next w:val="Normal"/>
+    <w:autoRedefine/>
+    <w:uiPriority w:val="39"/>
+    <w:unhideWhenUsed/>
+    <w:rsid w:val="00CE2667"/>
+    <w:pPr>
+      <w:spacing w:after="100"/>
+    </w:pPr>
+  </w:style>
+  <w:style w:type="paragraph" w:styleId="TM2">
+    <w:name w:val="toc 2"/>
+    <w:basedOn w:val="Normal"/>
+    <w:next w:val="Normal"/>
+    <w:autoRedefine/>
+    <w:uiPriority w:val="39"/>
+    <w:unhideWhenUsed/>
+    <w:rsid w:val="00CE2667"/>
+    <w:pPr>
+      <w:spacing w:after="100"/>
+      <w:ind w:left="220"/>
+    </w:pPr>
+  </w:style>
+  <w:style w:type="paragraph" w:styleId="TM3">
+    <w:name w:val="toc 3"/>
+    <w:basedOn w:val="Normal"/>
+    <w:next w:val="Normal"/>
+    <w:autoRedefine/>
+    <w:uiPriority w:val="39"/>
+    <w:unhideWhenUsed/>
+    <w:rsid w:val="00CE2667"/>
+    <w:pPr>
+      <w:spacing w:after="100"/>
+      <w:ind w:left="440"/>
+    </w:pPr>
+  </w:style>
+  <w:style w:type="paragraph" w:styleId="TM4">
+    <w:name w:val="toc 4"/>
+    <w:basedOn w:val="Normal"/>
+    <w:next w:val="Normal"/>
+    <w:autoRedefine/>
+    <w:uiPriority w:val="39"/>
+    <w:unhideWhenUsed/>
+    <w:rsid w:val="00CE2667"/>
+    <w:pPr>
+      <w:spacing w:after="100"/>
+      <w:ind w:left="660"/>
+    </w:pPr>
+  </w:style>
+  <w:style w:type="character" w:styleId="Lienhypertexte">
+    <w:name w:val="Hyperlink"/>
+    <w:basedOn w:val="Policepardfaut"/>
+    <w:uiPriority w:val="99"/>
+    <w:unhideWhenUsed/>
+    <w:rsid w:val="00CE2667"/>
+    <w:rPr>
+      <w:color w:val="0000FF" w:themeColor="hyperlink"/>
+      <w:u w:val="single"/>
+    </w:rPr>
+  </w:style>
+  <w:style w:type="paragraph" w:styleId="En-ttedetabledesmatires">
+    <w:name w:val="TOC Heading"/>
+    <w:basedOn w:val="Titre1"/>
+    <w:next w:val="Normal"/>
+    <w:uiPriority w:val="39"/>
+    <w:unhideWhenUsed/>
+    <w:qFormat/>
+    <w:rsid w:val="00CE2667"/>
+    <w:pPr>
+      <w:spacing w:before="240" w:after="0" w:line="259" w:lineRule="auto"/>
+      <w:outlineLvl w:val="9"/>
+    </w:pPr>
+    <w:rPr>
+      <w:rFonts w:asciiTheme="majorHAnsi" w:eastAsiaTheme="majorEastAsia" w:hAnsiTheme="majorHAnsi" w:cstheme="majorBidi"/>
+      <w:color w:val="365F91" w:themeColor="accent1" w:themeShade="BF"/>
+      <w:sz w:val="32"/>
+      <w:szCs w:val="32"/>
+      <w:lang w:val="fr-FR"/>
+    </w:rPr>
+  </w:style>
 </w:styles>
 </file>
 
@@ -5669,4 +6133,16 @@
   </a:objectDefaults>
   <a:extraClrSchemeLst/>
 </a:theme>
+</file>
+
+<file path=customXml/item1.xml><?xml version="1.0" encoding="utf-8"?>
+<b:Sources xmlns:b="http://schemas.openxmlformats.org/officeDocument/2006/bibliography" xmlns="http://schemas.openxmlformats.org/officeDocument/2006/bibliography" SelectedStyle="\APASixthEditionOfficeOnline.xsl" StyleName="APA" Version="6"/>
+</file>
+
+<file path=customXml/itemProps1.xml><?xml version="1.0" encoding="utf-8"?>
+<ds:datastoreItem xmlns:ds="http://schemas.openxmlformats.org/officeDocument/2006/customXml" ds:itemID="{28F88E59-7072-489E-9F48-733329127F8C}">
+  <ds:schemaRefs>
+    <ds:schemaRef ds:uri="http://schemas.openxmlformats.org/officeDocument/2006/bibliography"/>
+  </ds:schemaRefs>
+</ds:datastoreItem>
 </file>
</xml_diff>